<commit_message>
feat: tirei as rotas
</commit_message>
<xml_diff>
--- a/src/assets/img/DOC GYM.docx
+++ b/src/assets/img/DOC GYM.docx
@@ -28,9 +28,9 @@
       </w:tblPr>
       <w:tblGrid>
         <w:gridCol w:w="1133"/>
-        <w:gridCol w:w="4120"/>
+        <w:gridCol w:w="4228"/>
         <w:gridCol w:w="1855"/>
-        <w:gridCol w:w="1386"/>
+        <w:gridCol w:w="1411"/>
       </w:tblGrid>
       <w:tr>
         <w:tc>
@@ -1124,41 +1124,41 @@
           <w:sz w:val="28"/>
           <w:szCs w:val="28"/>
         </w:rPr>
+        <w:t>1. INTRODUÇÃO</w:t>
+      </w:r>
+    </w:p>
+    <w:p>
+      <w:pPr>
+        <w:ind w:firstLine="708"/>
+        <w:jc w:val="both"/>
+        <w:rPr>
+          <w:rFonts w:ascii="Arial" w:hAnsi="Arial" w:cs="Arial"/>
+          <w:b/>
+          <w:bCs/>
+        </w:rPr>
+      </w:pPr>
+      <w:r>
+        <w:rPr>
+          <w:rFonts w:ascii="Arial" w:hAnsi="Arial" w:cs="Arial"/>
+          <w:b/>
+          <w:bCs/>
+        </w:rPr>
+        <w:t>1.1. Propósito do documento</w:t>
+      </w:r>
+    </w:p>
+    <w:p>
+      <w:pPr>
+        <w:ind w:left="708" w:firstLine="708"/>
+        <w:jc w:val="both"/>
+        <w:rPr>
+          <w:rFonts w:ascii="Arial" w:hAnsi="Arial" w:cs="Arial"/>
+        </w:rPr>
+      </w:pPr>
+      <w:r>
+        <w:rPr>
+          <w:rFonts w:ascii="Arial" w:hAnsi="Arial" w:cs="Arial"/>
+        </w:rPr>
         <w:lastRenderedPageBreak/>
-        <w:t>1. INTRODUÇÃO</w:t>
-      </w:r>
-    </w:p>
-    <w:p>
-      <w:pPr>
-        <w:ind w:firstLine="708"/>
-        <w:jc w:val="both"/>
-        <w:rPr>
-          <w:rFonts w:ascii="Arial" w:hAnsi="Arial" w:cs="Arial"/>
-          <w:b/>
-          <w:bCs/>
-        </w:rPr>
-      </w:pPr>
-      <w:r>
-        <w:rPr>
-          <w:rFonts w:ascii="Arial" w:hAnsi="Arial" w:cs="Arial"/>
-          <w:b/>
-          <w:bCs/>
-        </w:rPr>
-        <w:t>1.1. Propósito do documento</w:t>
-      </w:r>
-    </w:p>
-    <w:p>
-      <w:pPr>
-        <w:ind w:left="708" w:firstLine="708"/>
-        <w:jc w:val="both"/>
-        <w:rPr>
-          <w:rFonts w:ascii="Arial" w:hAnsi="Arial" w:cs="Arial"/>
-        </w:rPr>
-      </w:pPr>
-      <w:r>
-        <w:rPr>
-          <w:rFonts w:ascii="Arial" w:hAnsi="Arial" w:cs="Arial"/>
-        </w:rPr>
         <w:t>O propósito deste documento é detalhar os requisitos funcionais e não funcionais, casos de uso, diagramas e outros aspectos essenciais para o desenvolvimento do site da academia.</w:t>
       </w:r>
     </w:p>
@@ -1476,120 +1476,120 @@
         <w:rPr>
           <w:rFonts w:ascii="Arial" w:hAnsi="Arial" w:cs="Arial"/>
         </w:rPr>
+        <w:t>Agentes Administrativos: Responsáveis pela gestão financeira e operacional do sistema.</w:t>
+      </w:r>
+    </w:p>
+    <w:p>
+      <w:pPr>
+        <w:ind w:left="1416"/>
+        <w:jc w:val="both"/>
+        <w:rPr>
+          <w:rFonts w:ascii="Arial" w:hAnsi="Arial" w:cs="Arial"/>
+          <w:b/>
+          <w:bCs/>
+        </w:rPr>
+      </w:pPr>
+      <w:r>
+        <w:rPr>
+          <w:rFonts w:ascii="Arial" w:hAnsi="Arial" w:cs="Arial"/>
+          <w:b/>
+          <w:bCs/>
+        </w:rPr>
+        <w:t>2.3. Funções do software</w:t>
+      </w:r>
+    </w:p>
+    <w:p>
+      <w:pPr>
+        <w:ind w:left="708" w:firstLine="708"/>
+        <w:jc w:val="both"/>
+        <w:rPr>
+          <w:rFonts w:ascii="Arial" w:hAnsi="Arial" w:cs="Arial"/>
+        </w:rPr>
+      </w:pPr>
+      <w:r>
+        <w:rPr>
+          <w:rFonts w:ascii="Arial" w:hAnsi="Arial" w:cs="Arial"/>
+        </w:rPr>
+        <w:t>Gerenciamento de treinos: Criação e acompanhamento de planos de treino.</w:t>
+      </w:r>
+    </w:p>
+    <w:p>
+      <w:pPr>
+        <w:ind w:left="708" w:firstLine="708"/>
+        <w:jc w:val="both"/>
+        <w:rPr>
+          <w:rFonts w:ascii="Arial" w:hAnsi="Arial" w:cs="Arial"/>
+        </w:rPr>
+      </w:pPr>
+      <w:r>
+        <w:rPr>
+          <w:rFonts w:ascii="Arial" w:hAnsi="Arial" w:cs="Arial"/>
+        </w:rPr>
+        <w:t>Comunicação: Chat em tempo real entre clientes e treinadores.</w:t>
+      </w:r>
+    </w:p>
+    <w:p>
+      <w:pPr>
+        <w:ind w:left="708" w:firstLine="708"/>
+        <w:jc w:val="both"/>
+        <w:rPr>
+          <w:rFonts w:ascii="Arial" w:hAnsi="Arial" w:cs="Arial"/>
+        </w:rPr>
+      </w:pPr>
+      <w:r>
+        <w:rPr>
+          <w:rFonts w:ascii="Arial" w:hAnsi="Arial" w:cs="Arial"/>
+        </w:rPr>
+        <w:t>Pagamentos: Processamento de mensalidades e planos.</w:t>
+      </w:r>
+    </w:p>
+    <w:p>
+      <w:pPr>
+        <w:ind w:left="708" w:firstLine="708"/>
+        <w:jc w:val="both"/>
+        <w:rPr>
+          <w:rFonts w:ascii="Arial" w:hAnsi="Arial" w:cs="Arial"/>
+        </w:rPr>
+      </w:pPr>
+      <w:r>
+        <w:rPr>
+          <w:rFonts w:ascii="Arial" w:hAnsi="Arial" w:cs="Arial"/>
+        </w:rPr>
+        <w:t>Relatórios: Geração de relatórios de desempenho e financeiros.</w:t>
+      </w:r>
+    </w:p>
+    <w:p>
+      <w:pPr>
+        <w:ind w:left="708" w:firstLine="708"/>
+        <w:jc w:val="both"/>
+        <w:rPr>
+          <w:rFonts w:ascii="Arial" w:hAnsi="Arial" w:cs="Arial"/>
+        </w:rPr>
+      </w:pPr>
+      <w:r>
+        <w:rPr>
+          <w:rFonts w:ascii="Arial" w:hAnsi="Arial" w:cs="Arial"/>
+        </w:rPr>
+        <w:t>Agendamento: Marcação de aulas e sessões com treinadores.</w:t>
+      </w:r>
+    </w:p>
+    <w:p>
+      <w:pPr>
+        <w:ind w:left="708" w:firstLine="708"/>
+        <w:jc w:val="both"/>
+        <w:rPr>
+          <w:rFonts w:ascii="Arial" w:hAnsi="Arial" w:cs="Arial"/>
+          <w:b/>
+          <w:bCs/>
+        </w:rPr>
+      </w:pPr>
+      <w:r>
+        <w:rPr>
+          <w:rFonts w:ascii="Arial" w:hAnsi="Arial" w:cs="Arial"/>
+          <w:b/>
+          <w:bCs/>
+        </w:rPr>
         <w:lastRenderedPageBreak/>
-        <w:t>Agentes Administrativos: Responsáveis pela gestão financeira e operacional do sistema.</w:t>
-      </w:r>
-    </w:p>
-    <w:p>
-      <w:pPr>
-        <w:ind w:left="1416"/>
-        <w:jc w:val="both"/>
-        <w:rPr>
-          <w:rFonts w:ascii="Arial" w:hAnsi="Arial" w:cs="Arial"/>
-          <w:b/>
-          <w:bCs/>
-        </w:rPr>
-      </w:pPr>
-      <w:r>
-        <w:rPr>
-          <w:rFonts w:ascii="Arial" w:hAnsi="Arial" w:cs="Arial"/>
-          <w:b/>
-          <w:bCs/>
-        </w:rPr>
-        <w:t>2.3. Funções do software</w:t>
-      </w:r>
-    </w:p>
-    <w:p>
-      <w:pPr>
-        <w:ind w:left="708" w:firstLine="708"/>
-        <w:jc w:val="both"/>
-        <w:rPr>
-          <w:rFonts w:ascii="Arial" w:hAnsi="Arial" w:cs="Arial"/>
-        </w:rPr>
-      </w:pPr>
-      <w:r>
-        <w:rPr>
-          <w:rFonts w:ascii="Arial" w:hAnsi="Arial" w:cs="Arial"/>
-        </w:rPr>
-        <w:t>Gerenciamento de treinos: Criação e acompanhamento de planos de treino.</w:t>
-      </w:r>
-    </w:p>
-    <w:p>
-      <w:pPr>
-        <w:ind w:left="708" w:firstLine="708"/>
-        <w:jc w:val="both"/>
-        <w:rPr>
-          <w:rFonts w:ascii="Arial" w:hAnsi="Arial" w:cs="Arial"/>
-        </w:rPr>
-      </w:pPr>
-      <w:r>
-        <w:rPr>
-          <w:rFonts w:ascii="Arial" w:hAnsi="Arial" w:cs="Arial"/>
-        </w:rPr>
-        <w:t>Comunicação: Chat em tempo real entre clientes e treinadores.</w:t>
-      </w:r>
-    </w:p>
-    <w:p>
-      <w:pPr>
-        <w:ind w:left="708" w:firstLine="708"/>
-        <w:jc w:val="both"/>
-        <w:rPr>
-          <w:rFonts w:ascii="Arial" w:hAnsi="Arial" w:cs="Arial"/>
-        </w:rPr>
-      </w:pPr>
-      <w:r>
-        <w:rPr>
-          <w:rFonts w:ascii="Arial" w:hAnsi="Arial" w:cs="Arial"/>
-        </w:rPr>
-        <w:t>Pagamentos: Processamento de mensalidades e planos.</w:t>
-      </w:r>
-    </w:p>
-    <w:p>
-      <w:pPr>
-        <w:ind w:left="708" w:firstLine="708"/>
-        <w:jc w:val="both"/>
-        <w:rPr>
-          <w:rFonts w:ascii="Arial" w:hAnsi="Arial" w:cs="Arial"/>
-        </w:rPr>
-      </w:pPr>
-      <w:r>
-        <w:rPr>
-          <w:rFonts w:ascii="Arial" w:hAnsi="Arial" w:cs="Arial"/>
-        </w:rPr>
-        <w:t>Relatórios: Geração de relatórios de desempenho e financeiros.</w:t>
-      </w:r>
-    </w:p>
-    <w:p>
-      <w:pPr>
-        <w:ind w:left="708" w:firstLine="708"/>
-        <w:jc w:val="both"/>
-        <w:rPr>
-          <w:rFonts w:ascii="Arial" w:hAnsi="Arial" w:cs="Arial"/>
-        </w:rPr>
-      </w:pPr>
-      <w:r>
-        <w:rPr>
-          <w:rFonts w:ascii="Arial" w:hAnsi="Arial" w:cs="Arial"/>
-        </w:rPr>
-        <w:t>Agendamento: Marcação de aulas e sessões com treinadores.</w:t>
-      </w:r>
-    </w:p>
-    <w:p>
-      <w:pPr>
-        <w:ind w:left="708" w:firstLine="708"/>
-        <w:jc w:val="both"/>
-        <w:rPr>
-          <w:rFonts w:ascii="Arial" w:hAnsi="Arial" w:cs="Arial"/>
-          <w:b/>
-          <w:bCs/>
-        </w:rPr>
-      </w:pPr>
-      <w:r>
-        <w:rPr>
-          <w:rFonts w:ascii="Arial" w:hAnsi="Arial" w:cs="Arial"/>
-          <w:b/>
-          <w:bCs/>
-        </w:rPr>
         <w:t>2.4. Relação Atores e Funções</w:t>
       </w:r>
     </w:p>
@@ -1802,13 +1802,69 @@
         <w:jc w:val="both"/>
         <w:rPr>
           <w:rFonts w:ascii="Arial" w:hAnsi="Arial" w:cs="Arial"/>
-        </w:rPr>
-      </w:pPr>
-      <w:r>
-        <w:rPr>
-          <w:rFonts w:ascii="Arial" w:hAnsi="Arial" w:cs="Arial"/>
-        </w:rPr>
-        <w:t>(Adicionar diagrama representando os principais casos de uso e suas interações.)</w:t>
+          <w:b/>
+          <w:bCs/>
+        </w:rPr>
+      </w:pPr>
+    </w:p>
+    <w:p>
+      <w:pPr>
+        <w:ind w:left="708" w:firstLine="708"/>
+        <w:jc w:val="both"/>
+        <w:rPr>
+          <w:rFonts w:ascii="Arial" w:hAnsi="Arial" w:cs="Arial"/>
+        </w:rPr>
+      </w:pPr>
+    </w:p>
+    <w:p>
+      <w:pPr>
+        <w:ind w:left="708" w:firstLine="708"/>
+        <w:jc w:val="both"/>
+        <w:rPr>
+          <w:rFonts w:ascii="Arial" w:hAnsi="Arial" w:cs="Arial"/>
+        </w:rPr>
+      </w:pPr>
+      <w:r>
+        <w:rPr>
+          <w:rFonts w:ascii="Arial" w:hAnsi="Arial" w:cs="Arial"/>
+          <w:b/>
+          <w:bCs/>
+        </w:rPr>
+        <w:drawing>
+          <wp:inline distT="0" distB="0" distL="0" distR="0" wp14:anchorId="62567CB0" wp14:editId="6F446D85">
+            <wp:extent cx="5229225" cy="5257800"/>
+            <wp:effectExtent l="0" t="0" r="9525" b="0"/>
+            <wp:docPr id="1" name="Imagem 1"/>
+            <wp:cNvGraphicFramePr>
+              <a:graphicFrameLocks xmlns:a="http://schemas.openxmlformats.org/drawingml/2006/main" noChangeAspect="1"/>
+            </wp:cNvGraphicFramePr>
+            <a:graphic xmlns:a="http://schemas.openxmlformats.org/drawingml/2006/main">
+              <a:graphicData uri="http://schemas.openxmlformats.org/drawingml/2006/picture">
+                <pic:pic xmlns:pic="http://schemas.openxmlformats.org/drawingml/2006/picture">
+                  <pic:nvPicPr>
+                    <pic:cNvPr id="1" name=""/>
+                    <pic:cNvPicPr/>
+                  </pic:nvPicPr>
+                  <pic:blipFill>
+                    <a:blip r:embed="rId6"/>
+                    <a:stretch>
+                      <a:fillRect/>
+                    </a:stretch>
+                  </pic:blipFill>
+                  <pic:spPr>
+                    <a:xfrm>
+                      <a:off x="0" y="0"/>
+                      <a:ext cx="5231765" cy="5260354"/>
+                    </a:xfrm>
+                    <a:prstGeom prst="rect">
+                      <a:avLst/>
+                    </a:prstGeom>
+                  </pic:spPr>
+                </pic:pic>
+              </a:graphicData>
+            </a:graphic>
+          </wp:inline>
+        </w:drawing>
       </w:r>
     </w:p>
     <w:p>
@@ -1857,6 +1913,7 @@
         <w:rPr>
           <w:rFonts w:ascii="Arial" w:hAnsi="Arial" w:cs="Arial"/>
         </w:rPr>
+        <w:lastRenderedPageBreak/>
         <w:t>UC02 - Chat com Treinador: O cliente inicia uma conversa com o treinador, faz perguntas sobre o treino e recebe orientações.</w:t>
       </w:r>
     </w:p>
@@ -1877,6 +1934,59 @@
           <w:bCs/>
         </w:rPr>
         <w:t>3.3. Diagrama de Atividades</w:t>
+      </w:r>
+    </w:p>
+    <w:p>
+      <w:pPr>
+        <w:ind w:left="708" w:firstLine="708"/>
+        <w:jc w:val="both"/>
+        <w:rPr>
+          <w:rFonts w:ascii="Arial" w:hAnsi="Arial" w:cs="Arial"/>
+          <w:b/>
+          <w:bCs/>
+        </w:rPr>
+      </w:pPr>
+      <w:r>
+        <w:rPr>
+          <w:rFonts w:ascii="Arial" w:hAnsi="Arial" w:cs="Arial"/>
+          <w:b/>
+          <w:bCs/>
+        </w:rPr>
+        <w:drawing>
+          <wp:inline distT="0" distB="0" distL="0" distR="0" wp14:anchorId="27317C03" wp14:editId="685FF87F">
+            <wp:extent cx="5845810" cy="5948680"/>
+            <wp:effectExtent l="0" t="0" r="2540" b="0"/>
+            <wp:docPr id="2" name="Imagem 2"/>
+            <wp:cNvGraphicFramePr>
+              <a:graphicFrameLocks xmlns:a="http://schemas.openxmlformats.org/drawingml/2006/main" noChangeAspect="1"/>
+            </wp:cNvGraphicFramePr>
+            <a:graphic xmlns:a="http://schemas.openxmlformats.org/drawingml/2006/main">
+              <a:graphicData uri="http://schemas.openxmlformats.org/drawingml/2006/picture">
+                <pic:pic xmlns:pic="http://schemas.openxmlformats.org/drawingml/2006/picture">
+                  <pic:nvPicPr>
+                    <pic:cNvPr id="1" name=""/>
+                    <pic:cNvPicPr/>
+                  </pic:nvPicPr>
+                  <pic:blipFill>
+                    <a:blip r:embed="rId7"/>
+                    <a:stretch>
+                      <a:fillRect/>
+                    </a:stretch>
+                  </pic:blipFill>
+                  <pic:spPr>
+                    <a:xfrm>
+                      <a:off x="0" y="0"/>
+                      <a:ext cx="5845810" cy="5948680"/>
+                    </a:xfrm>
+                    <a:prstGeom prst="rect">
+                      <a:avLst/>
+                    </a:prstGeom>
+                  </pic:spPr>
+                </pic:pic>
+              </a:graphicData>
+            </a:graphic>
+          </wp:inline>
+        </w:drawing>
       </w:r>
     </w:p>
     <w:p>
@@ -1967,101 +2077,101 @@
         <w:rPr>
           <w:rFonts w:ascii="Arial" w:hAnsi="Arial" w:cs="Arial"/>
         </w:rPr>
+        <w:t>O sistema deve fornecer um chat em tempo real entre clientes e treinadores.</w:t>
+      </w:r>
+    </w:p>
+    <w:p>
+      <w:pPr>
+        <w:ind w:left="708" w:firstLine="708"/>
+        <w:jc w:val="both"/>
+        <w:rPr>
+          <w:rFonts w:ascii="Arial" w:hAnsi="Arial" w:cs="Arial"/>
+        </w:rPr>
+      </w:pPr>
+      <w:r>
+        <w:rPr>
+          <w:rFonts w:ascii="Arial" w:hAnsi="Arial" w:cs="Arial"/>
+        </w:rPr>
+        <w:t>O sistema deve processar pagamentos de mensalidades e planos.</w:t>
+      </w:r>
+    </w:p>
+    <w:p>
+      <w:pPr>
+        <w:ind w:left="708" w:firstLine="708"/>
+        <w:jc w:val="both"/>
+        <w:rPr>
+          <w:rFonts w:ascii="Arial" w:hAnsi="Arial" w:cs="Arial"/>
+          <w:b/>
+          <w:bCs/>
+        </w:rPr>
+      </w:pPr>
+      <w:r>
+        <w:rPr>
+          <w:rFonts w:ascii="Arial" w:hAnsi="Arial" w:cs="Arial"/>
+          <w:b/>
+          <w:bCs/>
+        </w:rPr>
+        <w:t>4.2. Requisitos Não Funcionais</w:t>
+      </w:r>
+    </w:p>
+    <w:p>
+      <w:pPr>
+        <w:ind w:left="708" w:firstLine="708"/>
+        <w:jc w:val="both"/>
+        <w:rPr>
+          <w:rFonts w:ascii="Arial" w:hAnsi="Arial" w:cs="Arial"/>
+        </w:rPr>
+      </w:pPr>
+      <w:r>
+        <w:rPr>
+          <w:rFonts w:ascii="Arial" w:hAnsi="Arial" w:cs="Arial"/>
+        </w:rPr>
+        <w:t>Desempenho: O sistema deve responder às solicitações dos usuários em até 2 segundos.</w:t>
+      </w:r>
+    </w:p>
+    <w:p>
+      <w:pPr>
+        <w:ind w:left="708" w:firstLine="708"/>
+        <w:jc w:val="both"/>
+        <w:rPr>
+          <w:rFonts w:ascii="Arial" w:hAnsi="Arial" w:cs="Arial"/>
+        </w:rPr>
+      </w:pPr>
+      <w:r>
+        <w:rPr>
+          <w:rFonts w:ascii="Arial" w:hAnsi="Arial" w:cs="Arial"/>
+        </w:rPr>
+        <w:t>Segurança: O sistema deve criptografar dados sensíveis, como informações de pagamento.</w:t>
+      </w:r>
+    </w:p>
+    <w:p>
+      <w:pPr>
+        <w:ind w:left="708" w:firstLine="708"/>
+        <w:jc w:val="both"/>
+        <w:rPr>
+          <w:rFonts w:ascii="Arial" w:hAnsi="Arial" w:cs="Arial"/>
+        </w:rPr>
+      </w:pPr>
+      <w:r>
+        <w:rPr>
+          <w:rFonts w:ascii="Arial" w:hAnsi="Arial" w:cs="Arial"/>
+        </w:rPr>
+        <w:t>Usabilidade: A interface do usuário deve ser intuitiva e fácil de navegar.</w:t>
+      </w:r>
+    </w:p>
+    <w:p>
+      <w:pPr>
+        <w:ind w:left="708" w:firstLine="708"/>
+        <w:jc w:val="both"/>
+        <w:rPr>
+          <w:rFonts w:ascii="Arial" w:hAnsi="Arial" w:cs="Arial"/>
+        </w:rPr>
+      </w:pPr>
+      <w:r>
+        <w:rPr>
+          <w:rFonts w:ascii="Arial" w:hAnsi="Arial" w:cs="Arial"/>
+        </w:rPr>
         <w:lastRenderedPageBreak/>
-        <w:t>O sistema deve fornecer um chat em tempo real entre clientes e treinadores.</w:t>
-      </w:r>
-    </w:p>
-    <w:p>
-      <w:pPr>
-        <w:ind w:left="708" w:firstLine="708"/>
-        <w:jc w:val="both"/>
-        <w:rPr>
-          <w:rFonts w:ascii="Arial" w:hAnsi="Arial" w:cs="Arial"/>
-        </w:rPr>
-      </w:pPr>
-      <w:r>
-        <w:rPr>
-          <w:rFonts w:ascii="Arial" w:hAnsi="Arial" w:cs="Arial"/>
-        </w:rPr>
-        <w:t>O sistema deve processar pagamentos de mensalidades e planos.</w:t>
-      </w:r>
-    </w:p>
-    <w:p>
-      <w:pPr>
-        <w:ind w:left="708" w:firstLine="708"/>
-        <w:jc w:val="both"/>
-        <w:rPr>
-          <w:rFonts w:ascii="Arial" w:hAnsi="Arial" w:cs="Arial"/>
-          <w:b/>
-          <w:bCs/>
-        </w:rPr>
-      </w:pPr>
-      <w:r>
-        <w:rPr>
-          <w:rFonts w:ascii="Arial" w:hAnsi="Arial" w:cs="Arial"/>
-          <w:b/>
-          <w:bCs/>
-        </w:rPr>
-        <w:t>4.2. Requisitos Não Funcionais</w:t>
-      </w:r>
-    </w:p>
-    <w:p>
-      <w:pPr>
-        <w:ind w:left="708" w:firstLine="708"/>
-        <w:jc w:val="both"/>
-        <w:rPr>
-          <w:rFonts w:ascii="Arial" w:hAnsi="Arial" w:cs="Arial"/>
-        </w:rPr>
-      </w:pPr>
-      <w:r>
-        <w:rPr>
-          <w:rFonts w:ascii="Arial" w:hAnsi="Arial" w:cs="Arial"/>
-        </w:rPr>
-        <w:t>Desempenho: O sistema deve responder às solicitações dos usuários em até 2 segundos.</w:t>
-      </w:r>
-    </w:p>
-    <w:p>
-      <w:pPr>
-        <w:ind w:left="708" w:firstLine="708"/>
-        <w:jc w:val="both"/>
-        <w:rPr>
-          <w:rFonts w:ascii="Arial" w:hAnsi="Arial" w:cs="Arial"/>
-        </w:rPr>
-      </w:pPr>
-      <w:r>
-        <w:rPr>
-          <w:rFonts w:ascii="Arial" w:hAnsi="Arial" w:cs="Arial"/>
-        </w:rPr>
-        <w:t>Segurança: O sistema deve criptografar dados sensíveis, como informações de pagamento.</w:t>
-      </w:r>
-    </w:p>
-    <w:p>
-      <w:pPr>
-        <w:ind w:left="708" w:firstLine="708"/>
-        <w:jc w:val="both"/>
-        <w:rPr>
-          <w:rFonts w:ascii="Arial" w:hAnsi="Arial" w:cs="Arial"/>
-        </w:rPr>
-      </w:pPr>
-      <w:r>
-        <w:rPr>
-          <w:rFonts w:ascii="Arial" w:hAnsi="Arial" w:cs="Arial"/>
-        </w:rPr>
-        <w:t>Usabilidade: A interface do usuário deve ser intuitiva e fácil de navegar.</w:t>
-      </w:r>
-    </w:p>
-    <w:p>
-      <w:pPr>
-        <w:ind w:left="708" w:firstLine="708"/>
-        <w:jc w:val="both"/>
-        <w:rPr>
-          <w:rFonts w:ascii="Arial" w:hAnsi="Arial" w:cs="Arial"/>
-        </w:rPr>
-      </w:pPr>
-      <w:r>
-        <w:rPr>
-          <w:rFonts w:ascii="Arial" w:hAnsi="Arial" w:cs="Arial"/>
-        </w:rPr>
         <w:t>Compatibilidade: O sistema deve ser acessível em dispositivos móveis e desktops.</w:t>
       </w:r>
     </w:p>
@@ -2219,19 +2329,399 @@
     </w:p>
     <w:p>
       <w:pPr>
-        <w:ind w:left="708" w:firstLine="708"/>
-        <w:jc w:val="both"/>
-        <w:rPr>
-          <w:rFonts w:ascii="Arial" w:hAnsi="Arial" w:cs="Arial"/>
-          <w:color w:val="D9D9D9" w:themeColor="background1" w:themeShade="D9"/>
-        </w:rPr>
-      </w:pPr>
-      <w:r>
-        <w:rPr>
-          <w:rFonts w:ascii="Arial" w:hAnsi="Arial" w:cs="Arial"/>
-          <w:color w:val="D9D9D9" w:themeColor="background1" w:themeShade="D9"/>
-        </w:rPr>
-        <w:t>(Revisar as considerações finais para incluir próximos passos, como etapas de desenvolvimento, testes e implantação.)</w:t>
+        <w:spacing w:after="240" w:line="240" w:lineRule="auto"/>
+        <w:ind w:left="1416"/>
+        <w:rPr>
+          <w:rFonts w:ascii="Arial" w:eastAsia="Times New Roman" w:hAnsi="Arial" w:cs="Arial"/>
+          <w:kern w:val="0"/>
+          <w:lang w:eastAsia="pt-BR"/>
+          <w14:ligatures w14:val="none"/>
+        </w:rPr>
+      </w:pPr>
+      <w:r>
+        <w:rPr>
+          <w:rFonts w:ascii="Times New Roman" w:eastAsia="Times New Roman" w:hAnsi="Times New Roman" w:cs="Times New Roman"/>
+          <w:kern w:val="0"/>
+          <w:sz w:val="24"/>
+          <w:szCs w:val="24"/>
+          <w:lang w:eastAsia="pt-BR"/>
+          <w14:ligatures w14:val="none"/>
+        </w:rPr>
+        <w:br/>
+      </w:r>
+      <w:r>
+        <w:rPr>
+          <w:rFonts w:ascii="Arial" w:eastAsia="Times New Roman" w:hAnsi="Arial" w:cs="Arial"/>
+          <w:kern w:val="0"/>
+          <w:lang w:eastAsia="pt-BR"/>
+          <w14:ligatures w14:val="none"/>
+        </w:rPr>
+        <w:t>O objetivo deste documento de requisitos é fornecer uma base sólida e detalhada para o desenvolvimento de um sistema de gestão da academia. Aqui estão alguns pontos importantes e pensamentos sobre o processo de documentação:</w:t>
+      </w:r>
+      <w:r>
+        <w:rPr>
+          <w:rFonts w:ascii="Arial" w:eastAsia="Times New Roman" w:hAnsi="Arial" w:cs="Arial"/>
+          <w:kern w:val="0"/>
+          <w:lang w:eastAsia="pt-BR"/>
+          <w14:ligatures w14:val="none"/>
+        </w:rPr>
+        <w:br/>
+      </w:r>
+      <w:r>
+        <w:rPr>
+          <w:rFonts w:ascii="Arial" w:eastAsia="Times New Roman" w:hAnsi="Arial" w:cs="Arial"/>
+          <w:kern w:val="0"/>
+          <w:lang w:eastAsia="pt-BR"/>
+          <w14:ligatures w14:val="none"/>
+        </w:rPr>
+        <w:br/>
+        <w:t>O documento aborda todos os aspectos importantes, incluindo requisitos funcionais e não funcionais, casos de uso e arquitetura tecnológica do sistema.</w:t>
+      </w:r>
+      <w:r>
+        <w:rPr>
+          <w:rFonts w:ascii="Arial" w:eastAsia="Times New Roman" w:hAnsi="Arial" w:cs="Arial"/>
+          <w:kern w:val="0"/>
+          <w:lang w:eastAsia="pt-BR"/>
+          <w14:ligatures w14:val="none"/>
+        </w:rPr>
+        <w:br/>
+        <w:t>Ao longo do desenvolvimento, um índice detalhado facilita a navegação e a consulta.</w:t>
+      </w:r>
+      <w:r>
+        <w:rPr>
+          <w:rFonts w:ascii="Arial" w:eastAsia="Times New Roman" w:hAnsi="Arial" w:cs="Arial"/>
+          <w:kern w:val="0"/>
+          <w:lang w:eastAsia="pt-BR"/>
+          <w14:ligatures w14:val="none"/>
+        </w:rPr>
+        <w:br/>
+        <w:t>Combinação com os objetivos do negócio:</w:t>
+      </w:r>
+      <w:r>
+        <w:rPr>
+          <w:rFonts w:ascii="Arial" w:eastAsia="Times New Roman" w:hAnsi="Arial" w:cs="Arial"/>
+          <w:kern w:val="0"/>
+          <w:lang w:eastAsia="pt-BR"/>
+          <w14:ligatures w14:val="none"/>
+        </w:rPr>
+        <w:br/>
+      </w:r>
+      <w:r>
+        <w:rPr>
+          <w:rFonts w:ascii="Arial" w:eastAsia="Times New Roman" w:hAnsi="Arial" w:cs="Arial"/>
+          <w:kern w:val="0"/>
+          <w:lang w:eastAsia="pt-BR"/>
+          <w14:ligatures w14:val="none"/>
+        </w:rPr>
+        <w:br/>
+      </w:r>
+      <w:r>
+        <w:rPr>
+          <w:rFonts w:ascii="Arial" w:eastAsia="Times New Roman" w:hAnsi="Arial" w:cs="Arial"/>
+          <w:kern w:val="0"/>
+          <w:lang w:eastAsia="pt-BR"/>
+          <w14:ligatures w14:val="none"/>
+        </w:rPr>
+        <w:br/>
+      </w:r>
+      <w:r>
+        <w:rPr>
+          <w:rFonts w:ascii="Arial" w:eastAsia="Times New Roman" w:hAnsi="Arial" w:cs="Arial"/>
+          <w:b/>
+          <w:bCs/>
+          <w:kern w:val="0"/>
+          <w:lang w:eastAsia="pt-BR"/>
+          <w14:ligatures w14:val="none"/>
+        </w:rPr>
+        <w:t>Requisitos Claros:</w:t>
+      </w:r>
+    </w:p>
+    <w:p>
+      <w:pPr>
+        <w:ind w:left="1416"/>
+        <w:rPr>
+          <w:rFonts w:ascii="Arial" w:eastAsia="Times New Roman" w:hAnsi="Arial" w:cs="Arial"/>
+          <w:kern w:val="0"/>
+          <w:lang w:eastAsia="pt-BR"/>
+          <w14:ligatures w14:val="none"/>
+        </w:rPr>
+      </w:pPr>
+      <w:r>
+        <w:rPr>
+          <w:rFonts w:ascii="Arial" w:eastAsia="Times New Roman" w:hAnsi="Arial" w:cs="Arial"/>
+          <w:kern w:val="0"/>
+          <w:lang w:eastAsia="pt-BR"/>
+          <w14:ligatures w14:val="none"/>
+        </w:rPr>
+        <w:t xml:space="preserve">A especificação detalhada dos requisitos funcionais garante que as funcionalidades principais esperadas do sistema sejam atendidas. </w:t>
+      </w:r>
+      <w:r>
+        <w:rPr>
+          <w:rFonts w:ascii="Arial" w:eastAsia="Times New Roman" w:hAnsi="Arial" w:cs="Arial"/>
+          <w:kern w:val="0"/>
+          <w:lang w:eastAsia="pt-BR"/>
+          <w14:ligatures w14:val="none"/>
+        </w:rPr>
+        <w:br/>
+        <w:t xml:space="preserve">A priorização dos requisitos ajuda a direcionar o desenvolvimento, focando inicialmente nos aspectos mais significativos. </w:t>
+      </w:r>
+    </w:p>
+    <w:p>
+      <w:pPr>
+        <w:ind w:left="1416"/>
+        <w:rPr>
+          <w:rFonts w:ascii="Arial" w:eastAsia="Times New Roman" w:hAnsi="Arial" w:cs="Arial"/>
+          <w:kern w:val="0"/>
+          <w:lang w:eastAsia="pt-BR"/>
+          <w14:ligatures w14:val="none"/>
+        </w:rPr>
+      </w:pPr>
+      <w:r>
+        <w:rPr>
+          <w:rFonts w:ascii="Arial" w:eastAsia="Times New Roman" w:hAnsi="Arial" w:cs="Arial"/>
+          <w:kern w:val="0"/>
+          <w:lang w:eastAsia="pt-BR"/>
+          <w14:ligatures w14:val="none"/>
+        </w:rPr>
+        <w:br/>
+      </w:r>
+      <w:r>
+        <w:rPr>
+          <w:rFonts w:ascii="Arial" w:eastAsia="Times New Roman" w:hAnsi="Arial" w:cs="Arial"/>
+          <w:b/>
+          <w:bCs/>
+          <w:kern w:val="0"/>
+          <w:lang w:eastAsia="pt-BR"/>
+          <w14:ligatures w14:val="none"/>
+        </w:rPr>
+        <w:t>Desenho de Casos de Uso:</w:t>
+      </w:r>
+      <w:r>
+        <w:rPr>
+          <w:rFonts w:ascii="Arial" w:eastAsia="Times New Roman" w:hAnsi="Arial" w:cs="Arial"/>
+          <w:kern w:val="0"/>
+          <w:lang w:eastAsia="pt-BR"/>
+          <w14:ligatures w14:val="none"/>
+        </w:rPr>
+        <w:t xml:space="preserve"> </w:t>
+      </w:r>
+      <w:r>
+        <w:rPr>
+          <w:rFonts w:ascii="Arial" w:eastAsia="Times New Roman" w:hAnsi="Arial" w:cs="Arial"/>
+          <w:kern w:val="0"/>
+          <w:lang w:eastAsia="pt-BR"/>
+          <w14:ligatures w14:val="none"/>
+        </w:rPr>
+        <w:br/>
+      </w:r>
+      <w:r>
+        <w:rPr>
+          <w:rFonts w:ascii="Arial" w:eastAsia="Times New Roman" w:hAnsi="Arial" w:cs="Arial"/>
+          <w:kern w:val="0"/>
+          <w:lang w:eastAsia="pt-BR"/>
+          <w14:ligatures w14:val="none"/>
+        </w:rPr>
+        <w:br/>
+        <w:t xml:space="preserve">Os casos de uso e suas histórias mostram como o sistema interage com os usuários. Isso é essencial para entender o fluxo de operações e a lógica do sistema. </w:t>
+      </w:r>
+      <w:r>
+        <w:rPr>
+          <w:rFonts w:ascii="Arial" w:eastAsia="Times New Roman" w:hAnsi="Arial" w:cs="Arial"/>
+          <w:kern w:val="0"/>
+          <w:lang w:eastAsia="pt-BR"/>
+          <w14:ligatures w14:val="none"/>
+        </w:rPr>
+        <w:br/>
+        <w:t xml:space="preserve">Para cobrir todos os cenários de uso previstos, os diagramas de casos de uso e atividades devem ser expandidos. </w:t>
+      </w:r>
+    </w:p>
+    <w:p>
+      <w:pPr>
+        <w:ind w:left="1416"/>
+        <w:rPr>
+          <w:rFonts w:ascii="Arial" w:eastAsia="Times New Roman" w:hAnsi="Arial" w:cs="Arial"/>
+          <w:kern w:val="0"/>
+          <w:lang w:eastAsia="pt-BR"/>
+          <w14:ligatures w14:val="none"/>
+        </w:rPr>
+      </w:pPr>
+      <w:r>
+        <w:rPr>
+          <w:rFonts w:ascii="Arial" w:eastAsia="Times New Roman" w:hAnsi="Arial" w:cs="Arial"/>
+          <w:kern w:val="0"/>
+          <w:lang w:eastAsia="pt-BR"/>
+          <w14:ligatures w14:val="none"/>
+        </w:rPr>
+        <w:br/>
+      </w:r>
+      <w:r>
+        <w:rPr>
+          <w:rFonts w:ascii="Arial" w:eastAsia="Times New Roman" w:hAnsi="Arial" w:cs="Arial"/>
+          <w:b/>
+          <w:bCs/>
+          <w:kern w:val="0"/>
+          <w:lang w:eastAsia="pt-BR"/>
+          <w14:ligatures w14:val="none"/>
+        </w:rPr>
+        <w:t>Arquitetura de TI:</w:t>
+      </w:r>
+      <w:r>
+        <w:rPr>
+          <w:rFonts w:ascii="Arial" w:eastAsia="Times New Roman" w:hAnsi="Arial" w:cs="Arial"/>
+          <w:kern w:val="0"/>
+          <w:lang w:eastAsia="pt-BR"/>
+          <w14:ligatures w14:val="none"/>
+        </w:rPr>
+        <w:t xml:space="preserve"> </w:t>
+      </w:r>
+      <w:r>
+        <w:rPr>
+          <w:rFonts w:ascii="Arial" w:eastAsia="Times New Roman" w:hAnsi="Arial" w:cs="Arial"/>
+          <w:kern w:val="0"/>
+          <w:lang w:eastAsia="pt-BR"/>
+          <w14:ligatures w14:val="none"/>
+        </w:rPr>
+        <w:br/>
+      </w:r>
+      <w:r>
+        <w:rPr>
+          <w:rFonts w:ascii="Arial" w:eastAsia="Times New Roman" w:hAnsi="Arial" w:cs="Arial"/>
+          <w:kern w:val="0"/>
+          <w:lang w:eastAsia="pt-BR"/>
+          <w14:ligatures w14:val="none"/>
+        </w:rPr>
+        <w:br/>
+        <w:t xml:space="preserve">Uma arquitetura de três camadas que usa tecnologias populares como HTML, CSS, </w:t>
+      </w:r>
+      <w:proofErr w:type="spellStart"/>
+      <w:r>
+        <w:rPr>
+          <w:rFonts w:ascii="Arial" w:eastAsia="Times New Roman" w:hAnsi="Arial" w:cs="Arial"/>
+          <w:kern w:val="0"/>
+          <w:lang w:eastAsia="pt-BR"/>
+          <w14:ligatures w14:val="none"/>
+        </w:rPr>
+        <w:t>JavaScript</w:t>
+      </w:r>
+      <w:proofErr w:type="spellEnd"/>
+      <w:r>
+        <w:rPr>
+          <w:rFonts w:ascii="Arial" w:eastAsia="Times New Roman" w:hAnsi="Arial" w:cs="Arial"/>
+          <w:kern w:val="0"/>
+          <w:lang w:eastAsia="pt-BR"/>
+          <w14:ligatures w14:val="none"/>
+        </w:rPr>
+        <w:t xml:space="preserve">, PHP e MySQL garante uma base robusta e escalável para o sistema. </w:t>
+      </w:r>
+      <w:r>
+        <w:rPr>
+          <w:rFonts w:ascii="Arial" w:eastAsia="Times New Roman" w:hAnsi="Arial" w:cs="Arial"/>
+          <w:kern w:val="0"/>
+          <w:lang w:eastAsia="pt-BR"/>
+          <w14:ligatures w14:val="none"/>
+        </w:rPr>
+        <w:br/>
+        <w:t xml:space="preserve">O foco de um design </w:t>
+      </w:r>
+      <w:r>
+        <w:rPr>
+          <w:rFonts w:ascii="Arial" w:eastAsia="Times New Roman" w:hAnsi="Arial" w:cs="Arial"/>
+          <w:kern w:val="0"/>
+          <w:lang w:eastAsia="pt-BR"/>
+          <w14:ligatures w14:val="none"/>
+        </w:rPr>
+        <w:t>c</w:t>
+      </w:r>
+      <w:r>
+        <w:rPr>
+          <w:rFonts w:ascii="Arial" w:eastAsia="Times New Roman" w:hAnsi="Arial" w:cs="Arial"/>
+          <w:kern w:val="0"/>
+          <w:lang w:eastAsia="pt-BR"/>
+          <w14:ligatures w14:val="none"/>
+        </w:rPr>
+        <w:t xml:space="preserve">onforme o projeto avança e surgem novos requisitos, este documento deve ser considerado um documento vivo e sujeito a revisões e atualizações. </w:t>
+      </w:r>
+      <w:r>
+        <w:rPr>
+          <w:rFonts w:ascii="Arial" w:eastAsia="Times New Roman" w:hAnsi="Arial" w:cs="Arial"/>
+          <w:kern w:val="0"/>
+          <w:lang w:eastAsia="pt-BR"/>
+          <w14:ligatures w14:val="none"/>
+        </w:rPr>
+        <w:br/>
+        <w:t xml:space="preserve">Para manter o sistema relevante e eficiente, é necessário coletar e se adaptar às mudanças no mercado e às novas tecnologias. </w:t>
+      </w:r>
+      <w:r>
+        <w:rPr>
+          <w:rFonts w:ascii="Arial" w:eastAsia="Times New Roman" w:hAnsi="Arial" w:cs="Arial"/>
+          <w:kern w:val="0"/>
+          <w:lang w:eastAsia="pt-BR"/>
+          <w14:ligatures w14:val="none"/>
+        </w:rPr>
+        <w:br/>
+        <w:t xml:space="preserve">Os próximos passos são: </w:t>
+      </w:r>
+      <w:r>
+        <w:rPr>
+          <w:rFonts w:ascii="Arial" w:eastAsia="Times New Roman" w:hAnsi="Arial" w:cs="Arial"/>
+          <w:kern w:val="0"/>
+          <w:lang w:eastAsia="pt-BR"/>
+          <w14:ligatures w14:val="none"/>
+        </w:rPr>
+        <w:br/>
+      </w:r>
+      <w:r>
+        <w:rPr>
+          <w:rFonts w:ascii="Arial" w:eastAsia="Times New Roman" w:hAnsi="Arial" w:cs="Arial"/>
+          <w:kern w:val="0"/>
+          <w:lang w:eastAsia="pt-BR"/>
+          <w14:ligatures w14:val="none"/>
+        </w:rPr>
+        <w:br/>
+        <w:t xml:space="preserve">seguindo com a criação de protótipos de telas abrangentes e a realização de sessões de validação com os stakeholders. </w:t>
+      </w:r>
+      <w:r>
+        <w:rPr>
+          <w:rFonts w:ascii="Arial" w:eastAsia="Times New Roman" w:hAnsi="Arial" w:cs="Arial"/>
+          <w:kern w:val="0"/>
+          <w:lang w:eastAsia="pt-BR"/>
+          <w14:ligatures w14:val="none"/>
+        </w:rPr>
+        <w:br/>
+        <w:t>Planejar a gestão de riscos e o cronograma do projeto para garantir que todos os recursos sejam acessíveis.</w:t>
+      </w:r>
+    </w:p>
+    <w:p>
+      <w:pPr>
+        <w:spacing w:after="0" w:line="240" w:lineRule="auto"/>
+        <w:rPr>
+          <w:rFonts w:ascii="Arial" w:eastAsia="Times New Roman" w:hAnsi="Arial" w:cs="Arial"/>
+          <w:kern w:val="0"/>
+          <w:lang w:eastAsia="pt-BR"/>
+          <w14:ligatures w14:val="none"/>
+        </w:rPr>
+      </w:pPr>
+    </w:p>
+    <w:p>
+      <w:pPr>
+        <w:spacing w:after="240" w:line="240" w:lineRule="auto"/>
+        <w:ind w:left="1416"/>
+        <w:jc w:val="both"/>
+        <w:rPr>
+          <w:rFonts w:ascii="Arial" w:eastAsia="Times New Roman" w:hAnsi="Arial" w:cs="Arial"/>
+          <w:kern w:val="0"/>
+          <w:lang w:eastAsia="pt-BR"/>
+          <w14:ligatures w14:val="none"/>
+        </w:rPr>
+      </w:pPr>
+      <w:r>
+        <w:rPr>
+          <w:rFonts w:ascii="Arial" w:eastAsia="Times New Roman" w:hAnsi="Arial" w:cs="Arial"/>
+          <w:kern w:val="0"/>
+          <w:lang w:eastAsia="pt-BR"/>
+          <w14:ligatures w14:val="none"/>
+        </w:rPr>
+        <w:br/>
       </w:r>
     </w:p>
     <w:p>
@@ -2253,7 +2743,7 @@
     </w:p>
     <w:sectPr>
       <w:pgSz w:w="11906" w:h="16838"/>
-      <w:pgMar w:top="1417" w:right="1701" w:bottom="1417" w:left="1701" w:header="708" w:footer="708" w:gutter="0"/>
+      <w:pgMar w:top="720" w:right="720" w:bottom="720" w:left="720" w:header="708" w:footer="708" w:gutter="0"/>
       <w:cols w:space="708"/>
       <w:docGrid w:linePitch="360"/>
     </w:sectPr>

</xml_diff>